<commit_message>
Update Document for Beagles
</commit_message>
<xml_diff>
--- a/Beagles.docx
+++ b/Beagles.docx
@@ -2,7 +2,7 @@
 <file path=word/document.xml><?xml version="1.0" encoding="utf-8"?>
 <w:document xmlns:w="http://schemas.openxmlformats.org/wordprocessingml/2006/main" xmlns:m="http://schemas.openxmlformats.org/officeDocument/2006/math" xmlns:r="http://schemas.openxmlformats.org/officeDocument/2006/relationships" xmlns:o="urn:schemas-microsoft-com:office:office" xmlns:v="urn:schemas-microsoft-com:vml" xmlns:w10="urn:schemas-microsoft-com:office:word" xmlns:a="http://schemas.openxmlformats.org/drawingml/2006/main" xmlns:pic="http://schemas.openxmlformats.org/drawingml/2006/picture" xmlns:wp="http://schemas.openxmlformats.org/drawingml/2006/wordprocessingDrawing">
   <w:body>
-    <w:bookmarkStart w:id="25" w:name="beagles"/>
+    <w:bookmarkStart w:id="26" w:name="beagles"/>
     <w:p>
       <w:pPr>
         <w:pStyle w:val="Heading1"/>
@@ -11,6 +11,444 @@
         <w:t xml:space="preserve">Beagles</w:t>
       </w:r>
     </w:p>
+    <w:bookmarkStart w:id="21" w:name="current-beagles"/>
+    <w:p>
+      <w:pPr>
+        <w:pStyle w:val="Heading2"/>
+      </w:pPr>
+      <w:r>
+        <w:t xml:space="preserve">Current Beagles</w:t>
+      </w:r>
+    </w:p>
+    <w:tbl>
+      <w:tblPr>
+        <w:tblStyle w:val="Table"/>
+        <w:tblW w:type="pct" w:w="5000"/>
+        <w:tblLook w:firstRow="1" w:lastRow="0" w:firstColumn="0" w:lastColumn="0" w:noHBand="0" w:noVBand="0" w:val="0020"/>
+      </w:tblPr>
+      <w:tblGrid>
+        <w:gridCol w:w="1052"/>
+        <w:gridCol w:w="751"/>
+        <w:gridCol w:w="802"/>
+        <w:gridCol w:w="451"/>
+        <w:gridCol w:w="701"/>
+        <w:gridCol w:w="651"/>
+        <w:gridCol w:w="551"/>
+        <w:gridCol w:w="1052"/>
+        <w:gridCol w:w="751"/>
+        <w:gridCol w:w="1152"/>
+      </w:tblGrid>
+      <w:tr>
+        <w:trPr>
+          <w:tblHeader w:val="true"/>
+        </w:trPr>
+        <w:tc>
+          <w:tcPr/>
+          <w:p>
+            <w:pPr>
+              <w:pStyle w:val="Compact"/>
+              <w:jc w:val="left"/>
+            </w:pPr>
+            <w:r>
+              <w:rPr>
+                <w:bCs/>
+                <w:b/>
+              </w:rPr>
+              <w:t xml:space="preserve">Registered Name</w:t>
+            </w:r>
+          </w:p>
+        </w:tc>
+        <w:tc>
+          <w:tcPr/>
+          <w:p>
+            <w:pPr>
+              <w:pStyle w:val="Compact"/>
+              <w:jc w:val="left"/>
+            </w:pPr>
+            <w:r>
+              <w:rPr>
+                <w:bCs/>
+                <w:b/>
+              </w:rPr>
+              <w:t xml:space="preserve">Call Name</w:t>
+            </w:r>
+          </w:p>
+        </w:tc>
+        <w:tc>
+          <w:tcPr/>
+          <w:p>
+            <w:pPr>
+              <w:pStyle w:val="Compact"/>
+              <w:jc w:val="left"/>
+            </w:pPr>
+            <w:r>
+              <w:rPr>
+                <w:bCs/>
+                <w:b/>
+              </w:rPr>
+              <w:t xml:space="preserve">Birth Date</w:t>
+            </w:r>
+          </w:p>
+        </w:tc>
+        <w:tc>
+          <w:tcPr/>
+          <w:p>
+            <w:pPr>
+              <w:pStyle w:val="Compact"/>
+              <w:jc w:val="left"/>
+            </w:pPr>
+            <w:r>
+              <w:rPr>
+                <w:bCs/>
+                <w:b/>
+              </w:rPr>
+              <w:t xml:space="preserve">Sex</w:t>
+            </w:r>
+          </w:p>
+        </w:tc>
+        <w:tc>
+          <w:tcPr/>
+          <w:p>
+            <w:pPr>
+              <w:pStyle w:val="Compact"/>
+              <w:jc w:val="left"/>
+            </w:pPr>
+            <w:r>
+              <w:rPr>
+                <w:bCs/>
+                <w:b/>
+              </w:rPr>
+              <w:t xml:space="preserve">Markings</w:t>
+            </w:r>
+          </w:p>
+        </w:tc>
+        <w:tc>
+          <w:tcPr/>
+          <w:p>
+            <w:pPr>
+              <w:pStyle w:val="Compact"/>
+              <w:jc w:val="left"/>
+            </w:pPr>
+            <w:r>
+              <w:rPr>
+                <w:bCs/>
+                <w:b/>
+              </w:rPr>
+              <w:t xml:space="preserve">Breeder</w:t>
+            </w:r>
+          </w:p>
+        </w:tc>
+        <w:tc>
+          <w:tcPr/>
+          <w:p>
+            <w:pPr>
+              <w:pStyle w:val="Compact"/>
+              <w:jc w:val="left"/>
+            </w:pPr>
+            <w:r>
+              <w:rPr>
+                <w:bCs/>
+                <w:b/>
+              </w:rPr>
+              <w:t xml:space="preserve">Owner</w:t>
+            </w:r>
+          </w:p>
+        </w:tc>
+        <w:tc>
+          <w:tcPr/>
+          <w:p>
+            <w:pPr>
+              <w:pStyle w:val="Compact"/>
+              <w:jc w:val="left"/>
+            </w:pPr>
+            <w:r>
+              <w:rPr>
+                <w:bCs/>
+                <w:b/>
+              </w:rPr>
+              <w:t xml:space="preserve">AKC Registration</w:t>
+            </w:r>
+          </w:p>
+        </w:tc>
+        <w:tc>
+          <w:tcPr/>
+          <w:p>
+            <w:pPr>
+              <w:pStyle w:val="Compact"/>
+              <w:jc w:val="left"/>
+            </w:pPr>
+            <w:r>
+              <w:rPr>
+                <w:bCs/>
+                <w:b/>
+              </w:rPr>
+              <w:t xml:space="preserve">Microchip</w:t>
+            </w:r>
+          </w:p>
+        </w:tc>
+        <w:tc>
+          <w:tcPr/>
+          <w:p>
+            <w:pPr>
+              <w:pStyle w:val="Compact"/>
+              <w:jc w:val="left"/>
+            </w:pPr>
+            <w:r>
+              <w:rPr>
+                <w:bCs/>
+                <w:b/>
+              </w:rPr>
+              <w:t xml:space="preserve">Health Conditions</w:t>
+            </w:r>
+          </w:p>
+        </w:tc>
+      </w:tr>
+      <w:tr>
+        <w:tc>
+          <w:tcPr/>
+          <w:p>
+            <w:pPr>
+              <w:pStyle w:val="Compact"/>
+              <w:jc w:val="left"/>
+            </w:pPr>
+            <w:r>
+              <w:t xml:space="preserve">Encore River of Dreams at Lynmax</w:t>
+            </w:r>
+          </w:p>
+        </w:tc>
+        <w:tc>
+          <w:tcPr/>
+          <w:p>
+            <w:pPr>
+              <w:pStyle w:val="Compact"/>
+              <w:jc w:val="left"/>
+            </w:pPr>
+            <w:r>
+              <w:t xml:space="preserve">River</w:t>
+            </w:r>
+          </w:p>
+        </w:tc>
+        <w:tc>
+          <w:tcPr/>
+          <w:p>
+            <w:pPr>
+              <w:pStyle w:val="Compact"/>
+              <w:jc w:val="left"/>
+            </w:pPr>
+            <w:r>
+              <w:t xml:space="preserve">2016-07-05</w:t>
+            </w:r>
+          </w:p>
+        </w:tc>
+        <w:tc>
+          <w:tcPr/>
+          <w:p>
+            <w:pPr>
+              <w:pStyle w:val="Compact"/>
+              <w:jc w:val="left"/>
+            </w:pPr>
+            <w:r>
+              <w:t xml:space="preserve">Female</w:t>
+            </w:r>
+          </w:p>
+        </w:tc>
+        <w:tc>
+          <w:tcPr/>
+          <w:p>
+            <w:pPr>
+              <w:pStyle w:val="Compact"/>
+              <w:jc w:val="left"/>
+            </w:pPr>
+            <w:r>
+              <w:t xml:space="preserve">Black, Tan, White (broad swath of white on right shoulder)</w:t>
+            </w:r>
+          </w:p>
+        </w:tc>
+        <w:tc>
+          <w:tcPr/>
+          <w:p>
+            <w:pPr>
+              <w:pStyle w:val="Compact"/>
+              <w:jc w:val="left"/>
+            </w:pPr>
+            <w:r>
+              <w:t xml:space="preserve">Teresa C. Nesmith</w:t>
+            </w:r>
+          </w:p>
+        </w:tc>
+        <w:tc>
+          <w:tcPr/>
+          <w:p>
+            <w:pPr>
+              <w:pStyle w:val="Compact"/>
+              <w:jc w:val="left"/>
+            </w:pPr>
+            <w:r>
+              <w:t xml:space="preserve">Ralph &amp; Paula Hightower</w:t>
+            </w:r>
+          </w:p>
+        </w:tc>
+        <w:tc>
+          <w:tcPr/>
+          <w:p>
+            <w:pPr>
+              <w:pStyle w:val="Compact"/>
+              <w:jc w:val="left"/>
+            </w:pPr>
+            <w:r>
+              <w:t xml:space="preserve">HP 51592705</w:t>
+            </w:r>
+          </w:p>
+        </w:tc>
+        <w:tc>
+          <w:tcPr/>
+          <w:p>
+            <w:pPr>
+              <w:pStyle w:val="Compact"/>
+              <w:jc w:val="left"/>
+            </w:pPr>
+            <w:r>
+              <w:t xml:space="preserve">Microchip</w:t>
+            </w:r>
+          </w:p>
+        </w:tc>
+        <w:tc>
+          <w:tcPr/>
+          <w:p>
+            <w:pPr>
+              <w:pStyle w:val="Compact"/>
+              <w:jc w:val="left"/>
+            </w:pPr>
+            <w:r>
+              <w:t xml:space="preserve">Diabetes, Cataract</w:t>
+            </w:r>
+          </w:p>
+        </w:tc>
+      </w:tr>
+      <w:tr>
+        <w:tc>
+          <w:tcPr/>
+          <w:p>
+            <w:pPr>
+              <w:pStyle w:val="Compact"/>
+              <w:jc w:val="left"/>
+            </w:pPr>
+            <w:r>
+              <w:t xml:space="preserve">GCH CH Ornre One’s Don’t Mess With Texas BCAT</w:t>
+            </w:r>
+          </w:p>
+        </w:tc>
+        <w:tc>
+          <w:tcPr/>
+          <w:p>
+            <w:pPr>
+              <w:pStyle w:val="Compact"/>
+              <w:jc w:val="left"/>
+            </w:pPr>
+            <w:r>
+              <w:t xml:space="preserve">Austin</w:t>
+            </w:r>
+          </w:p>
+        </w:tc>
+        <w:tc>
+          <w:tcPr/>
+          <w:p>
+            <w:pPr>
+              <w:pStyle w:val="Compact"/>
+              <w:jc w:val="left"/>
+            </w:pPr>
+            <w:r>
+              <w:t xml:space="preserve">2011-10-26</w:t>
+            </w:r>
+          </w:p>
+        </w:tc>
+        <w:tc>
+          <w:tcPr/>
+          <w:p>
+            <w:pPr>
+              <w:pStyle w:val="Compact"/>
+              <w:jc w:val="left"/>
+            </w:pPr>
+            <w:r>
+              <w:t xml:space="preserve">Male (neutered)</w:t>
+            </w:r>
+          </w:p>
+        </w:tc>
+        <w:tc>
+          <w:tcPr/>
+          <w:p>
+            <w:pPr>
+              <w:pStyle w:val="Compact"/>
+              <w:jc w:val="left"/>
+            </w:pPr>
+            <w:r>
+              <w:t xml:space="preserve">Black (faded), Tan, White &amp; graying</w:t>
+            </w:r>
+          </w:p>
+        </w:tc>
+        <w:tc>
+          <w:tcPr/>
+          <w:p>
+            <w:pPr>
+              <w:pStyle w:val="Compact"/>
+              <w:jc w:val="left"/>
+            </w:pPr>
+            <w:r>
+              <w:t xml:space="preserve">Carol Rutherford (deceased: IL)</w:t>
+            </w:r>
+          </w:p>
+        </w:tc>
+        <w:tc>
+          <w:tcPr/>
+          <w:p>
+            <w:pPr>
+              <w:pStyle w:val="Compact"/>
+              <w:jc w:val="left"/>
+            </w:pPr>
+            <w:r>
+              <w:t xml:space="preserve">Carol Rutherford</w:t>
+            </w:r>
+          </w:p>
+        </w:tc>
+        <w:tc>
+          <w:tcPr/>
+          <w:p>
+            <w:pPr>
+              <w:pStyle w:val="Compact"/>
+              <w:jc w:val="left"/>
+            </w:pPr>
+            <w:r>
+              <w:t xml:space="preserve">HP 41963101</w:t>
+            </w:r>
+          </w:p>
+        </w:tc>
+        <w:tc>
+          <w:tcPr/>
+          <w:p>
+            <w:pPr>
+              <w:pStyle w:val="Compact"/>
+              <w:jc w:val="left"/>
+            </w:pPr>
+            <w:r>
+              <w:t xml:space="preserve">Microchip</w:t>
+            </w:r>
+          </w:p>
+        </w:tc>
+        <w:tc>
+          <w:tcPr/>
+          <w:p>
+            <w:pPr>
+              <w:pStyle w:val="Compact"/>
+              <w:jc w:val="left"/>
+            </w:pPr>
+            <w:r>
+              <w:t xml:space="preserve">Healthy</w:t>
+            </w:r>
+          </w:p>
+        </w:tc>
+      </w:tr>
+    </w:tbl>
+    <w:p/>
     <w:tbl>
       <w:tblPr>
         <w:tblStyle w:val="Table"/>
@@ -71,7 +509,8 @@
         </w:tc>
       </w:tr>
     </w:tbl>
-    <w:bookmarkStart w:id="21" w:name="akc-sample-gift-for-pets."/>
+    <w:bookmarkEnd w:id="21"/>
+    <w:bookmarkStart w:id="22" w:name="akc-sample-gift-for-pets."/>
     <w:p>
       <w:pPr>
         <w:pStyle w:val="Heading2"/>
@@ -147,8 +586,8 @@
         <w:t xml:space="preserve">means my dog(s) presently, __________ and ___________, and any other dog(s) owned by me and living at the time of my death.</w:t>
       </w:r>
     </w:p>
-    <w:bookmarkEnd w:id="21"/>
-    <w:bookmarkStart w:id="24" w:name="X7aef1cfa2f0e6e21a356403853b8cdb3e02ff2e"/>
+    <w:bookmarkEnd w:id="22"/>
+    <w:bookmarkStart w:id="25" w:name="X7aef1cfa2f0e6e21a356403853b8cdb3e02ff2e"/>
     <w:p>
       <w:pPr>
         <w:pStyle w:val="Heading2"/>
@@ -157,7 +596,7 @@
         <w:t xml:space="preserve">For Establishing a Provision for Pets in a Trust:</w:t>
       </w:r>
     </w:p>
-    <w:bookmarkStart w:id="22" w:name="gift-to-trust-for-pets."/>
+    <w:bookmarkStart w:id="23" w:name="gift-to-trust-for-pets."/>
     <w:p>
       <w:pPr>
         <w:pStyle w:val="Heading3"/>
@@ -180,8 +619,8 @@
         <w:t xml:space="preserve">Dollars ($________) and shall hold such sum in a separate trust to be disposed of for the benefit of my pet or pets that survive me under the following provisions:</w:t>
       </w:r>
     </w:p>
-    <w:bookmarkEnd w:id="22"/>
-    <w:bookmarkStart w:id="23" w:name="trust-for-pets-provisions."/>
+    <w:bookmarkEnd w:id="23"/>
+    <w:bookmarkStart w:id="24" w:name="trust-for-pets-provisions."/>
     <w:p>
       <w:pPr>
         <w:pStyle w:val="Heading3"/>
@@ -271,9 +710,9 @@
         <w:t xml:space="preserve">means my dog(s) presently, __________ and ___________, and any other dog(s) owned by me and living at the time of my death.</w:t>
       </w:r>
     </w:p>
-    <w:bookmarkEnd w:id="23"/>
     <w:bookmarkEnd w:id="24"/>
     <w:bookmarkEnd w:id="25"/>
+    <w:bookmarkEnd w:id="26"/>
     <w:sectPr/>
   </w:body>
 </w:document>

</xml_diff>